<commit_message>
Commiting Probability Distribution and Updated Readme
</commit_message>
<xml_diff>
--- a/03 Probability Distributions.docx
+++ b/03 Probability Distributions.docx
@@ -171,7 +171,7 @@
           <w:rFonts w:asciiTheme="majorHAnsi" w:hAnsiTheme="majorHAnsi"/>
           <w:u w:val="single"/>
         </w:rPr>
-        <w:t>specifies the likelihood of different outcomes or events in a random experiment.</w:t>
+        <w:t>specifies the likelihood of different outcomes in a random experiment.</w:t>
       </w:r>
     </w:p>
     <w:p>
@@ -386,16 +386,8 @@
     </w:p>
     <w:p>
       <w:pPr>
-        <w:pStyle w:val="ListParagraph"/>
-        <w:rPr>
-          <w:rFonts w:asciiTheme="majorHAnsi" w:hAnsiTheme="majorHAnsi"/>
-          <w:u w:val="single"/>
-        </w:rPr>
-      </w:pPr>
-    </w:p>
-    <w:p>
-      <w:pPr>
         <w:pStyle w:val="Heading1"/>
+        <w:spacing w:after="100"/>
         <w:rPr>
           <w:color w:val="000000" w:themeColor="text1"/>
           <w:u w:val="single"/>
@@ -457,7 +449,13 @@
         <w:t>r</w:t>
       </w:r>
       <w:r>
-        <w:t xml:space="preserve">) in a series of experiments or trials, where each trial has only two possible outcomes: success or failure. The term </w:t>
+        <w:t xml:space="preserve">) in a series of experiments or </w:t>
+      </w:r>
+      <w:r>
+        <w:t xml:space="preserve">Bernoulli </w:t>
+      </w:r>
+      <w:r>
+        <w:t xml:space="preserve">trials, where each trial has only two possible outcomes: success or failure. The term </w:t>
       </w:r>
       <w:r>
         <w:rPr>
@@ -683,21 +681,7 @@
         <w:rPr>
           <w:rFonts w:asciiTheme="majorHAnsi" w:hAnsiTheme="majorHAnsi"/>
         </w:rPr>
-        <w:t xml:space="preserve"> that need to be met </w:t>
-      </w:r>
-      <w:proofErr w:type="gramStart"/>
-      <w:r>
-        <w:rPr>
-          <w:rFonts w:asciiTheme="majorHAnsi" w:hAnsiTheme="majorHAnsi"/>
-        </w:rPr>
-        <w:t>in order for</w:t>
-      </w:r>
-      <w:proofErr w:type="gramEnd"/>
-      <w:r>
-        <w:rPr>
-          <w:rFonts w:asciiTheme="majorHAnsi" w:hAnsiTheme="majorHAnsi"/>
-        </w:rPr>
-        <w:t xml:space="preserve"> us to be able to apply the formula.</w:t>
+        <w:t> that need to be met in order for us to be able to apply the formula.</w:t>
       </w:r>
     </w:p>
     <w:p>
@@ -858,6 +842,23 @@
           <w:rFonts w:asciiTheme="majorHAnsi" w:hAnsiTheme="majorHAnsi"/>
         </w:rPr>
         <w:t>.</w:t>
+      </w:r>
+    </w:p>
+    <w:p>
+      <w:pPr>
+        <w:ind w:left="720"/>
+        <w:jc w:val="both"/>
+        <w:rPr>
+          <w:rFonts w:asciiTheme="majorHAnsi" w:hAnsiTheme="majorHAnsi"/>
+        </w:rPr>
+      </w:pPr>
+      <w:r>
+        <w:rPr>
+          <w:rFonts w:asciiTheme="majorHAnsi" w:hAnsiTheme="majorHAnsi"/>
+          <w:b/>
+          <w:bCs/>
+        </w:rPr>
+        <w:t>Bernoulli trail – random experiment with 2 possible outcomes</w:t>
       </w:r>
     </w:p>
     <w:p>
@@ -932,6 +933,7 @@
       <w:r>
         <w:rPr>
           <w:rFonts w:asciiTheme="majorHAnsi" w:hAnsiTheme="majorHAnsi"/>
+          <w:noProof/>
         </w:rPr>
         <w:drawing>
           <wp:inline distT="0" distB="0" distL="0" distR="0" wp14:anchorId="22E2E18B" wp14:editId="14F704B8">
@@ -1058,6 +1060,7 @@
           <w:b/>
           <w:bCs/>
         </w:rPr>
+        <w:lastRenderedPageBreak/>
         <w:t>Constant Rate:</w:t>
       </w:r>
       <w:r>
@@ -1215,6 +1218,7 @@
       <w:r>
         <w:rPr>
           <w:rFonts w:asciiTheme="majorHAnsi" w:hAnsiTheme="majorHAnsi"/>
+          <w:noProof/>
         </w:rPr>
         <w:drawing>
           <wp:inline distT="0" distB="0" distL="0" distR="0" wp14:anchorId="178EFE5D" wp14:editId="1345D9F7">
@@ -1372,6 +1376,9 @@
         <w:jc w:val="center"/>
       </w:pPr>
       <w:r>
+        <w:rPr>
+          <w:noProof/>
+        </w:rPr>
         <w:drawing>
           <wp:inline distT="0" distB="0" distL="0" distR="0" wp14:anchorId="6223379B" wp14:editId="7C193296">
             <wp:extent cx="2197213" cy="323867"/>
@@ -1476,6 +1483,7 @@
         <w:rPr>
           <w:rFonts w:asciiTheme="majorHAnsi" w:hAnsiTheme="majorHAnsi"/>
         </w:rPr>
+        <w:lastRenderedPageBreak/>
         <w:t xml:space="preserve">We want to determine </w:t>
       </w:r>
       <w:r>
@@ -1543,7 +1551,6 @@
           <w:i/>
           <w:iCs/>
         </w:rPr>
-        <w:lastRenderedPageBreak/>
         <w:t>P</w:t>
       </w:r>
       <w:r>
@@ -1559,7 +1566,6 @@
       <w:r>
         <w:t>=</w:t>
       </w:r>
-      <w:proofErr w:type="gramStart"/>
       <w:r>
         <w:rPr>
           <w:i/>
@@ -1568,11 +1574,7 @@
         <w:t>n</w:t>
       </w:r>
       <w:r>
-        <w:t>)=</w:t>
-      </w:r>
-      <w:proofErr w:type="gramEnd"/>
-      <w:r>
-        <w:t>(1−</w:t>
+        <w:t>)=(1−</w:t>
       </w:r>
       <w:r>
         <w:rPr>
@@ -1938,7 +1940,13 @@
         <w:t>68-95-99.7 Rule:</w:t>
       </w:r>
       <w:r>
-        <w:t xml:space="preserve"> In a normal distribution:</w:t>
+        <w:t xml:space="preserve"> </w:t>
+      </w:r>
+      <w:r>
+        <w:t>This rule states that for a dataset that follows a normal distribution</w:t>
+      </w:r>
+      <w:r>
+        <w:t>,</w:t>
       </w:r>
     </w:p>
     <w:p>
@@ -1979,8 +1987,1557 @@
     </w:p>
     <w:p>
       <w:pPr>
-        <w:jc w:val="both"/>
-      </w:pPr>
+        <w:ind w:left="1440"/>
+        <w:jc w:val="center"/>
+      </w:pPr>
+      <w:r>
+        <w:rPr>
+          <w:noProof/>
+        </w:rPr>
+        <w:drawing>
+          <wp:inline distT="0" distB="0" distL="0" distR="0" wp14:anchorId="78ABBE3B" wp14:editId="32EC06B3">
+            <wp:extent cx="2639683" cy="1444211"/>
+            <wp:effectExtent l="0" t="0" r="8890" b="3810"/>
+            <wp:docPr id="1818950775" name="Picture 2" descr="Empirical Rule Approximations"/>
+            <wp:cNvGraphicFramePr>
+              <a:graphicFrameLocks xmlns:a="http://schemas.openxmlformats.org/drawingml/2006/main" noChangeAspect="1"/>
+            </wp:cNvGraphicFramePr>
+            <a:graphic xmlns:a="http://schemas.openxmlformats.org/drawingml/2006/main">
+              <a:graphicData uri="http://schemas.openxmlformats.org/drawingml/2006/picture">
+                <pic:pic xmlns:pic="http://schemas.openxmlformats.org/drawingml/2006/picture">
+                  <pic:nvPicPr>
+                    <pic:cNvPr id="0" name="Picture 3" descr="Empirical Rule Approximations"/>
+                    <pic:cNvPicPr>
+                      <a:picLocks noChangeAspect="1" noChangeArrowheads="1"/>
+                    </pic:cNvPicPr>
+                  </pic:nvPicPr>
+                  <pic:blipFill>
+                    <a:blip r:embed="rId11" cstate="print">
+                      <a:extLst>
+                        <a:ext uri="{28A0092B-C50C-407E-A947-70E740481C1C}">
+                          <a14:useLocalDpi xmlns:a14="http://schemas.microsoft.com/office/drawing/2010/main" val="0"/>
+                        </a:ext>
+                      </a:extLst>
+                    </a:blip>
+                    <a:srcRect/>
+                    <a:stretch>
+                      <a:fillRect/>
+                    </a:stretch>
+                  </pic:blipFill>
+                  <pic:spPr bwMode="auto">
+                    <a:xfrm>
+                      <a:off x="0" y="0"/>
+                      <a:ext cx="2657868" cy="1454160"/>
+                    </a:xfrm>
+                    <a:prstGeom prst="rect">
+                      <a:avLst/>
+                    </a:prstGeom>
+                    <a:noFill/>
+                    <a:ln>
+                      <a:noFill/>
+                    </a:ln>
+                  </pic:spPr>
+                </pic:pic>
+              </a:graphicData>
+            </a:graphic>
+          </wp:inline>
+        </w:drawing>
+      </w:r>
+    </w:p>
+    <w:p>
+      <w:pPr>
+        <w:jc w:val="both"/>
+      </w:pPr>
+    </w:p>
+    <w:p>
+      <w:r>
+        <w:lastRenderedPageBreak/>
+        <w:t>T</w:t>
+      </w:r>
+      <w:r>
+        <w:t>he value of σ is an indicator of how wide the graph is. This will be true of any graph, not just a normal distribution. A </w:t>
+      </w:r>
+      <w:r>
+        <w:rPr>
+          <w:b/>
+          <w:bCs/>
+        </w:rPr>
+        <w:t>low </w:t>
+      </w:r>
+      <w:r>
+        <w:t>value of σ means that the graph is </w:t>
+      </w:r>
+      <w:r>
+        <w:rPr>
+          <w:b/>
+          <w:bCs/>
+        </w:rPr>
+        <w:t>narrow</w:t>
+      </w:r>
+      <w:r>
+        <w:t>, while a </w:t>
+      </w:r>
+      <w:r>
+        <w:rPr>
+          <w:b/>
+          <w:bCs/>
+        </w:rPr>
+        <w:t>high</w:t>
+      </w:r>
+      <w:r>
+        <w:t> value implies that the graph is </w:t>
+      </w:r>
+      <w:r>
+        <w:rPr>
+          <w:b/>
+          <w:bCs/>
+        </w:rPr>
+        <w:t>wider</w:t>
+      </w:r>
+      <w:r>
+        <w:t>. This is because a wider graph has more values away from the mean, resulting in a high standard deviation.</w:t>
+      </w:r>
+    </w:p>
+    <w:p>
+      <w:pPr>
+        <w:jc w:val="both"/>
+      </w:pPr>
+      <w:r>
+        <w:t xml:space="preserve">Many natural phenomena, such as the </w:t>
+      </w:r>
+      <w:r>
+        <w:rPr>
+          <w:u w:val="single"/>
+        </w:rPr>
+        <w:t>height of individuals in a population, errors in measurements, and the distribution of IQ scores</w:t>
+      </w:r>
+      <w:r>
+        <w:t>, closely follow a normal distribution. This makes it a valuable tool for modeling and understanding a wide range of real-world data.</w:t>
+      </w:r>
+    </w:p>
+    <w:p>
+      <w:pPr>
+        <w:jc w:val="both"/>
+      </w:pPr>
+      <w:r>
+        <w:t>Formula for Normal Distribution</w:t>
+      </w:r>
+    </w:p>
+    <w:p>
+      <w:pPr>
+        <w:jc w:val="center"/>
+      </w:pPr>
+      <w:r>
+        <w:rPr>
+          <w:noProof/>
+        </w:rPr>
+        <w:drawing>
+          <wp:inline distT="0" distB="0" distL="0" distR="0" wp14:anchorId="222B939B" wp14:editId="413C3642">
+            <wp:extent cx="2242868" cy="735367"/>
+            <wp:effectExtent l="19050" t="19050" r="24130" b="26670"/>
+            <wp:docPr id="1005955026" name="Picture 1"/>
+            <wp:cNvGraphicFramePr>
+              <a:graphicFrameLocks xmlns:a="http://schemas.openxmlformats.org/drawingml/2006/main" noChangeAspect="1"/>
+            </wp:cNvGraphicFramePr>
+            <a:graphic xmlns:a="http://schemas.openxmlformats.org/drawingml/2006/main">
+              <a:graphicData uri="http://schemas.openxmlformats.org/drawingml/2006/picture">
+                <pic:pic xmlns:pic="http://schemas.openxmlformats.org/drawingml/2006/picture">
+                  <pic:nvPicPr>
+                    <pic:cNvPr id="1005955026" name=""/>
+                    <pic:cNvPicPr/>
+                  </pic:nvPicPr>
+                  <pic:blipFill>
+                    <a:blip r:embed="rId12"/>
+                    <a:stretch>
+                      <a:fillRect/>
+                    </a:stretch>
+                  </pic:blipFill>
+                  <pic:spPr>
+                    <a:xfrm>
+                      <a:off x="0" y="0"/>
+                      <a:ext cx="2263167" cy="742022"/>
+                    </a:xfrm>
+                    <a:prstGeom prst="rect">
+                      <a:avLst/>
+                    </a:prstGeom>
+                    <a:ln>
+                      <a:solidFill>
+                        <a:schemeClr val="tx1"/>
+                      </a:solidFill>
+                    </a:ln>
+                  </pic:spPr>
+                </pic:pic>
+              </a:graphicData>
+            </a:graphic>
+          </wp:inline>
+        </w:drawing>
+      </w:r>
+    </w:p>
+    <w:p>
+      <w:pPr>
+        <w:jc w:val="both"/>
+        <w:rPr>
+          <w:lang w:val="en-IN"/>
+        </w:rPr>
+      </w:pPr>
+      <w:r>
+        <w:rPr>
+          <w:lang w:val="en-IN"/>
+        </w:rPr>
+        <w:t>Where:</w:t>
+      </w:r>
+    </w:p>
+    <w:p>
+      <w:pPr>
+        <w:numPr>
+          <w:ilvl w:val="0"/>
+          <w:numId w:val="14"/>
+        </w:numPr>
+        <w:jc w:val="both"/>
+        <w:rPr>
+          <w:lang w:val="en-IN"/>
+        </w:rPr>
+      </w:pPr>
+      <w:r>
+        <w:rPr>
+          <w:lang w:val="en-IN"/>
+        </w:rPr>
+        <w:t>μ (mu) is the mean.</w:t>
+      </w:r>
+    </w:p>
+    <w:p>
+      <w:pPr>
+        <w:numPr>
+          <w:ilvl w:val="0"/>
+          <w:numId w:val="14"/>
+        </w:numPr>
+        <w:jc w:val="both"/>
+        <w:rPr>
+          <w:lang w:val="en-IN"/>
+        </w:rPr>
+      </w:pPr>
+      <w:r>
+        <w:rPr>
+          <w:lang w:val="en-IN"/>
+        </w:rPr>
+        <w:t>σ (sigma) is the standard deviation.</w:t>
+      </w:r>
+    </w:p>
+    <w:p>
+      <w:pPr>
+        <w:numPr>
+          <w:ilvl w:val="0"/>
+          <w:numId w:val="14"/>
+        </w:numPr>
+        <w:jc w:val="both"/>
+        <w:rPr>
+          <w:lang w:val="en-IN"/>
+        </w:rPr>
+      </w:pPr>
+      <w:r>
+        <w:rPr>
+          <w:lang w:val="en-IN"/>
+        </w:rPr>
+        <w:t>π (pi) is a mathematical constant, approximately equal to 3.14159.</w:t>
+      </w:r>
+    </w:p>
+    <w:p>
+      <w:pPr>
+        <w:numPr>
+          <w:ilvl w:val="0"/>
+          <w:numId w:val="14"/>
+        </w:numPr>
+        <w:jc w:val="both"/>
+        <w:rPr>
+          <w:lang w:val="en-IN"/>
+        </w:rPr>
+      </w:pPr>
+      <w:r>
+        <w:rPr>
+          <w:lang w:val="en-IN"/>
+        </w:rPr>
+        <w:t>e is the base of the natural logarithm, approximately equal to 2.71828.</w:t>
+      </w:r>
+    </w:p>
+    <w:p>
+      <w:pPr>
+        <w:numPr>
+          <w:ilvl w:val="0"/>
+          <w:numId w:val="14"/>
+        </w:numPr>
+        <w:jc w:val="both"/>
+        <w:rPr>
+          <w:lang w:val="en-IN"/>
+        </w:rPr>
+      </w:pPr>
+      <w:r>
+        <w:rPr>
+          <w:lang w:val="en-IN"/>
+        </w:rPr>
+        <w:t>x is the value for which you want to find the probability.</w:t>
+      </w:r>
+    </w:p>
+    <w:p>
+      <w:pPr>
+        <w:ind w:left="720"/>
+        <w:jc w:val="both"/>
+        <w:rPr>
+          <w:lang w:val="en-IN"/>
+        </w:rPr>
+      </w:pPr>
+    </w:p>
+    <w:p>
+      <w:pPr>
+        <w:pStyle w:val="Heading2"/>
+        <w:numPr>
+          <w:ilvl w:val="0"/>
+          <w:numId w:val="16"/>
+        </w:numPr>
+        <w:spacing w:after="100"/>
+        <w:rPr>
+          <w:u w:val="single"/>
+        </w:rPr>
+      </w:pPr>
+      <w:r>
+        <w:rPr>
+          <w:u w:val="single"/>
+        </w:rPr>
+        <w:t>STANDARD NORMAL DISTRIBUTION</w:t>
+      </w:r>
+    </w:p>
+    <w:p>
+      <w:r>
+        <w:t>T</w:t>
+      </w:r>
+      <w:r>
+        <w:t>o find the probability, you do not need to know the value of the mean or the standard deviation; just knowing the number of standard deviations away from the mean your random variable is suffices. That is given by:</w:t>
+      </w:r>
+      <w:r>
+        <w:t xml:space="preserve"> </w:t>
+      </w:r>
+      <w:r>
+        <w:rPr>
+          <w:b/>
+          <w:bCs/>
+          <w:u w:val="single"/>
+        </w:rPr>
+        <w:t>Standard Normal distribution.</w:t>
+      </w:r>
+    </w:p>
+    <w:p>
+      <w:pPr>
+        <w:jc w:val="both"/>
+      </w:pPr>
+      <w:r>
+        <w:t>The </w:t>
+      </w:r>
+      <w:r>
+        <w:rPr>
+          <w:b/>
+          <w:bCs/>
+        </w:rPr>
+        <w:t>standard normal distribution</w:t>
+      </w:r>
+      <w:r>
+        <w:t> is one of the forms of the normal distribution. It occurs when a normal random variable has a mean equal to zero and a standard deviation equal to one. In other words, a </w:t>
+      </w:r>
+      <w:r>
+        <w:rPr>
+          <w:u w:val="single"/>
+        </w:rPr>
+        <w:t>normal distribution with a mean 0 and standard deviation of 1 is called the standard normal distribution</w:t>
+      </w:r>
+      <w:r>
+        <w:t>. Also, the standard normal distribution is centered at zero, and the standard deviation gives the degree to which a given measurement deviates from the mean.</w:t>
+      </w:r>
+    </w:p>
+    <w:p>
+      <w:pPr>
+        <w:jc w:val="both"/>
+        <w:rPr>
+          <w:lang w:val="en-IN"/>
+        </w:rPr>
+      </w:pPr>
+      <w:r>
+        <w:rPr>
+          <w:lang w:val="en-IN"/>
+        </w:rPr>
+        <w:t>The random variable of a standard normal distribution is known as the </w:t>
+      </w:r>
+      <w:r>
+        <w:rPr>
+          <w:b/>
+          <w:bCs/>
+          <w:lang w:val="en-IN"/>
+        </w:rPr>
+        <w:t>standard score or a z-score</w:t>
+      </w:r>
+      <w:r>
+        <w:rPr>
+          <w:b/>
+          <w:bCs/>
+          <w:lang w:val="en-IN"/>
+        </w:rPr>
+        <w:t xml:space="preserve"> or a standard normal variable</w:t>
+      </w:r>
+      <w:r>
+        <w:rPr>
+          <w:lang w:val="en-IN"/>
+        </w:rPr>
+        <w:t>. It is possible to transform every normal random variable X into a z score using the following formula:</w:t>
+      </w:r>
+    </w:p>
+    <w:p>
+      <w:pPr>
+        <w:jc w:val="center"/>
+        <w:rPr>
+          <w:lang w:val="en-IN"/>
+        </w:rPr>
+      </w:pPr>
+      <w:r>
+        <w:rPr>
+          <w:b/>
+          <w:bCs/>
+          <w:lang w:val="en-IN"/>
+        </w:rPr>
+        <w:t>z = (X – μ) / σ</w:t>
+      </w:r>
+    </w:p>
+    <w:p>
+      <w:pPr>
+        <w:jc w:val="both"/>
+      </w:pPr>
+      <w:r>
+        <w:t>Probability Density Function is given by the formula,</w:t>
+      </w:r>
+    </w:p>
+    <w:p>
+      <w:pPr>
+        <w:jc w:val="center"/>
+      </w:pPr>
+      <w:r>
+        <w:rPr>
+          <w:noProof/>
+        </w:rPr>
+        <w:drawing>
+          <wp:inline distT="0" distB="0" distL="0" distR="0" wp14:anchorId="2DE1CC56" wp14:editId="5BFC9DBF">
+            <wp:extent cx="1495425" cy="457200"/>
+            <wp:effectExtent l="19050" t="19050" r="28575" b="19050"/>
+            <wp:docPr id="1387185414" name="Picture 1"/>
+            <wp:cNvGraphicFramePr>
+              <a:graphicFrameLocks xmlns:a="http://schemas.openxmlformats.org/drawingml/2006/main" noChangeAspect="1"/>
+            </wp:cNvGraphicFramePr>
+            <a:graphic xmlns:a="http://schemas.openxmlformats.org/drawingml/2006/main">
+              <a:graphicData uri="http://schemas.openxmlformats.org/drawingml/2006/picture">
+                <pic:pic xmlns:pic="http://schemas.openxmlformats.org/drawingml/2006/picture">
+                  <pic:nvPicPr>
+                    <pic:cNvPr id="1387185414" name=""/>
+                    <pic:cNvPicPr/>
+                  </pic:nvPicPr>
+                  <pic:blipFill>
+                    <a:blip r:embed="rId13"/>
+                    <a:stretch>
+                      <a:fillRect/>
+                    </a:stretch>
+                  </pic:blipFill>
+                  <pic:spPr>
+                    <a:xfrm>
+                      <a:off x="0" y="0"/>
+                      <a:ext cx="1495425" cy="457200"/>
+                    </a:xfrm>
+                    <a:prstGeom prst="rect">
+                      <a:avLst/>
+                    </a:prstGeom>
+                    <a:ln>
+                      <a:solidFill>
+                        <a:schemeClr val="tx1"/>
+                      </a:solidFill>
+                    </a:ln>
+                  </pic:spPr>
+                </pic:pic>
+              </a:graphicData>
+            </a:graphic>
+          </wp:inline>
+        </w:drawing>
+      </w:r>
+    </w:p>
+    <w:p>
+      <w:pPr>
+        <w:jc w:val="both"/>
+      </w:pPr>
+      <w:r>
+        <w:rPr>
+          <w:u w:val="single"/>
+        </w:rPr>
+        <w:lastRenderedPageBreak/>
+        <w:t>Example</w:t>
+      </w:r>
+      <w:r>
+        <w:t xml:space="preserve">: </w:t>
+      </w:r>
+      <w:r>
+        <w:t>What is the probability of a normally distributed random variable lying within 1.65 standard deviations of the mean?</w:t>
+      </w:r>
+    </w:p>
+    <w:p>
+      <w:pPr>
+        <w:jc w:val="both"/>
+      </w:pPr>
+      <w:r>
+        <w:rPr>
+          <w:u w:val="single"/>
+        </w:rPr>
+        <w:t>Answer</w:t>
+      </w:r>
+      <w:r>
+        <w:t xml:space="preserve">: </w:t>
+      </w:r>
+      <w:r>
+        <w:t xml:space="preserve">You have to find the probability of the variable lying between μ-1.65σ and μ+1.65σ. </w:t>
+      </w:r>
+      <w:proofErr w:type="gramStart"/>
+      <w:r>
+        <w:t>i.e.</w:t>
+      </w:r>
+      <w:proofErr w:type="gramEnd"/>
+      <w:r>
+        <w:t xml:space="preserve"> P(μ-1.65σ &lt; X &lt; μ+1.65σ). In terms of Z, this becomes P(-1.65 &lt; Z &lt; +1.65). This would be equal to P(1.65) - P(-1.65) = 0.95 - 0.05 = 0.90.</w:t>
+      </w:r>
+    </w:p>
+    <w:p>
+      <w:pPr>
+        <w:pStyle w:val="Heading1"/>
+        <w:spacing w:after="100"/>
+        <w:rPr>
+          <w:color w:val="000000" w:themeColor="text1"/>
+          <w:u w:val="single"/>
+        </w:rPr>
+      </w:pPr>
+      <w:r>
+        <w:rPr>
+          <w:color w:val="000000" w:themeColor="text1"/>
+          <w:u w:val="single"/>
+        </w:rPr>
+        <w:t>PRACTICE QUESTIONS:</w:t>
+      </w:r>
+    </w:p>
+    <w:p>
+      <w:pPr>
+        <w:pStyle w:val="Heading2"/>
+        <w:spacing w:after="100"/>
+        <w:rPr>
+          <w:color w:val="000000" w:themeColor="text1"/>
+          <w:u w:val="single"/>
+          <w:lang w:val="en-IN"/>
+        </w:rPr>
+      </w:pPr>
+      <w:r>
+        <w:rPr>
+          <w:color w:val="000000" w:themeColor="text1"/>
+          <w:u w:val="single"/>
+          <w:lang w:val="en-IN"/>
+        </w:rPr>
+        <w:t xml:space="preserve">Comprehension </w:t>
+      </w:r>
+      <w:r>
+        <w:rPr>
+          <w:color w:val="000000" w:themeColor="text1"/>
+          <w:u w:val="single"/>
+          <w:lang w:val="en-IN"/>
+        </w:rPr>
+        <w:t>1:</w:t>
+      </w:r>
+    </w:p>
+    <w:p>
+      <w:pPr>
+        <w:jc w:val="both"/>
+        <w:rPr>
+          <w:lang w:val="en-IN"/>
+        </w:rPr>
+      </w:pPr>
+      <w:r>
+        <w:rPr>
+          <w:lang w:val="en-IN"/>
+        </w:rPr>
+        <w:t>Suppose a new </w:t>
+      </w:r>
+      <w:r>
+        <w:rPr>
+          <w:b/>
+          <w:bCs/>
+          <w:lang w:val="en-IN"/>
+        </w:rPr>
+        <w:t>cancer treatment</w:t>
+      </w:r>
+      <w:r>
+        <w:rPr>
+          <w:lang w:val="en-IN"/>
+        </w:rPr>
+        <w:t> has been discovered, claiming to increase the </w:t>
+      </w:r>
+      <w:r>
+        <w:rPr>
+          <w:b/>
+          <w:bCs/>
+          <w:lang w:val="en-IN"/>
+        </w:rPr>
+        <w:t>one-year survival rate</w:t>
+      </w:r>
+      <w:r>
+        <w:rPr>
+          <w:lang w:val="en-IN"/>
+        </w:rPr>
+        <w:t> for pancreatic cancer patients to </w:t>
+      </w:r>
+      <w:r>
+        <w:rPr>
+          <w:b/>
+          <w:bCs/>
+          <w:lang w:val="en-IN"/>
+        </w:rPr>
+        <w:t>40%.</w:t>
+      </w:r>
+      <w:r>
+        <w:rPr>
+          <w:lang w:val="en-IN"/>
+        </w:rPr>
+        <w:t> In other words, the probability that a patient suffering from pancreatic cancer would survive for at least one year after receiving this treatment is 40%.</w:t>
+      </w:r>
+      <w:r>
+        <w:rPr>
+          <w:lang w:val="en-IN"/>
+        </w:rPr>
+        <w:t xml:space="preserve"> </w:t>
+      </w:r>
+      <w:r>
+        <w:rPr>
+          <w:lang w:val="en-IN"/>
+        </w:rPr>
+        <w:t>Suppose a hospital is planning to use this treatment for its pancreatic cancer patients.</w:t>
+      </w:r>
+    </w:p>
+    <w:p>
+      <w:pPr>
+        <w:jc w:val="both"/>
+        <w:rPr>
+          <w:lang w:val="en-IN"/>
+        </w:rPr>
+      </w:pPr>
+      <w:r>
+        <w:rPr>
+          <w:b/>
+          <w:bCs/>
+          <w:u w:val="single"/>
+        </w:rPr>
+        <w:t>Question1</w:t>
+      </w:r>
+      <w:r>
+        <w:rPr>
+          <w:b/>
+          <w:bCs/>
+        </w:rPr>
+        <w:t>:</w:t>
+      </w:r>
+      <w:r>
+        <w:t xml:space="preserve"> </w:t>
+      </w:r>
+      <w:r>
+        <w:t>The hospital has a total of 10 patients suffering from pancreatic cancer. What is the probability that exactly 4 of these patients would survive the first year after receiving this treatment?</w:t>
+      </w:r>
+    </w:p>
+    <w:p>
+      <w:pPr>
+        <w:jc w:val="both"/>
+      </w:pPr>
+      <w:r>
+        <w:rPr>
+          <w:b/>
+          <w:bCs/>
+        </w:rPr>
+        <w:t>Answer</w:t>
+      </w:r>
+      <w:r>
+        <w:t xml:space="preserve">: </w:t>
+      </w:r>
+      <w:r>
+        <w:t>There are a total of 10 patients and the probability of surviving the first year is 40%, or 0.4 for each of them. Hence, the probability of 4 patients surviving is given by P(X=4)= 10C4(0.4)</w:t>
+      </w:r>
+      <w:r>
+        <w:t>^</w:t>
+      </w:r>
+      <w:r>
+        <w:t>4(0.6)</w:t>
+      </w:r>
+      <w:r>
+        <w:t>^</w:t>
+      </w:r>
+      <w:r>
+        <w:t>6 = 0.251 or 25.1%.</w:t>
+      </w:r>
+    </w:p>
+    <w:p>
+      <w:pPr>
+        <w:jc w:val="both"/>
+      </w:pPr>
+      <w:r>
+        <w:rPr>
+          <w:b/>
+          <w:bCs/>
+          <w:u w:val="single"/>
+        </w:rPr>
+        <w:t>Question 2</w:t>
+      </w:r>
+      <w:r>
+        <w:rPr>
+          <w:b/>
+          <w:bCs/>
+        </w:rPr>
+        <w:t>:</w:t>
+      </w:r>
+      <w:r>
+        <w:rPr>
+          <w:b/>
+          <w:bCs/>
+        </w:rPr>
+        <w:t xml:space="preserve"> </w:t>
+      </w:r>
+      <w:r>
+        <w:t>What is the probability that the number of patients that survive the first year after receiving the treatment would not be more than 2?</w:t>
+      </w:r>
+    </w:p>
+    <w:p>
+      <w:pPr>
+        <w:rPr>
+          <w:b/>
+          <w:bCs/>
+        </w:rPr>
+      </w:pPr>
+      <w:r>
+        <w:rPr>
+          <w:b/>
+          <w:bCs/>
+        </w:rPr>
+        <w:t>Answer:</w:t>
+      </w:r>
+      <w:r>
+        <w:rPr>
+          <w:b/>
+          <w:bCs/>
+        </w:rPr>
+        <w:t xml:space="preserve"> </w:t>
+      </w:r>
+      <w:r>
+        <w:t xml:space="preserve">Let’s define X as the number of patients that will survive the first year after treatment. Now, according to the question, you have to find the probability of that number being less than or equal to 2, </w:t>
+      </w:r>
+      <w:proofErr w:type="gramStart"/>
+      <w:r>
+        <w:t>i.e.</w:t>
+      </w:r>
+      <w:proofErr w:type="gramEnd"/>
+      <w:r>
+        <w:t xml:space="preserve"> P(X&lt;=2). You know that P(X&lt;=2) = P(X=0) + P(X=1) + P(X=2) = 10C0(0.4)0(0.6)10+ 10C1(0.4)1(0.6)9+ 10C2(0.4)2(0.6)8= 0.167 or 16.7%</w:t>
+      </w:r>
+      <w:r>
+        <w:rPr>
+          <w:b/>
+          <w:bCs/>
+        </w:rPr>
+        <w:t xml:space="preserve"> </w:t>
+      </w:r>
+    </w:p>
+    <w:p>
+      <w:pPr>
+        <w:rPr>
+          <w:b/>
+          <w:bCs/>
+        </w:rPr>
+      </w:pPr>
+    </w:p>
+    <w:p>
+      <w:pPr>
+        <w:pStyle w:val="Heading2"/>
+        <w:spacing w:after="100"/>
+        <w:rPr>
+          <w:color w:val="000000" w:themeColor="text1"/>
+          <w:u w:val="single"/>
+        </w:rPr>
+      </w:pPr>
+      <w:r>
+        <w:rPr>
+          <w:color w:val="000000" w:themeColor="text1"/>
+          <w:u w:val="single"/>
+        </w:rPr>
+        <w:t>Comprehension 2:</w:t>
+      </w:r>
+    </w:p>
+    <w:p>
+      <w:pPr>
+        <w:jc w:val="both"/>
+        <w:rPr>
+          <w:lang w:val="en-IN"/>
+        </w:rPr>
+      </w:pPr>
+      <w:r>
+        <w:rPr>
+          <w:lang w:val="en-IN"/>
+        </w:rPr>
+        <w:t xml:space="preserve">There are two lottery contests going on. You </w:t>
+      </w:r>
+      <w:proofErr w:type="gramStart"/>
+      <w:r>
+        <w:rPr>
+          <w:lang w:val="en-IN"/>
+        </w:rPr>
+        <w:t>have to</w:t>
+      </w:r>
+      <w:proofErr w:type="gramEnd"/>
+      <w:r>
+        <w:rPr>
+          <w:lang w:val="en-IN"/>
+        </w:rPr>
+        <w:t xml:space="preserve"> participate in both these contests. The schemes of the two lotteries are as follows:</w:t>
+      </w:r>
+    </w:p>
+    <w:p>
+      <w:pPr>
+        <w:rPr>
+          <w:lang w:val="en-IN"/>
+        </w:rPr>
+      </w:pPr>
+      <w:r>
+        <w:rPr>
+          <w:lang w:val="en-IN"/>
+        </w:rPr>
+        <w:t>Tiger Lottery:</w:t>
+      </w:r>
+    </w:p>
+    <w:p>
+      <w:pPr>
+        <w:jc w:val="both"/>
+        <w:rPr>
+          <w:lang w:val="en-IN"/>
+        </w:rPr>
+      </w:pPr>
+      <w:r>
+        <w:rPr>
+          <w:lang w:val="en-IN"/>
+        </w:rPr>
+        <w:t>You have purchased a non-refundable ticket worth ₹5,000. If you lose, you'll get nothing. If you win, you'll get a cash prize of ₹60,000. A total of 20 participants (including you) have participated in the contest. There will be only one winner, where all participants have an equal chance of winning.</w:t>
+      </w:r>
+    </w:p>
+    <w:p>
+      <w:pPr>
+        <w:rPr>
+          <w:lang w:val="en-IN"/>
+        </w:rPr>
+      </w:pPr>
+      <w:r>
+        <w:rPr>
+          <w:lang w:val="en-IN"/>
+        </w:rPr>
+        <w:t>Society lottery:</w:t>
+      </w:r>
+    </w:p>
+    <w:p>
+      <w:pPr>
+        <w:jc w:val="both"/>
+        <w:rPr>
+          <w:lang w:val="en-IN"/>
+        </w:rPr>
+      </w:pPr>
+      <w:r>
+        <w:rPr>
+          <w:lang w:val="en-IN"/>
+        </w:rPr>
+        <w:t>An initial investment of ₹4,000 was required. There's a 30% chance of winning a cash prize of ₹25,000. If you win, you get the cash prize as well as your initial investment. If you lose, you'll get nothing.</w:t>
+      </w:r>
+    </w:p>
+    <w:p>
+      <w:pPr>
+        <w:rPr>
+          <w:b/>
+          <w:bCs/>
+          <w:u w:val="single"/>
+          <w:lang w:val="en-IN"/>
+        </w:rPr>
+      </w:pPr>
+    </w:p>
+    <w:p>
+      <w:pPr>
+        <w:rPr>
+          <w:b/>
+          <w:bCs/>
+          <w:u w:val="single"/>
+          <w:lang w:val="en-IN"/>
+        </w:rPr>
+      </w:pPr>
+    </w:p>
+    <w:p>
+      <w:pPr>
+        <w:rPr>
+          <w:b/>
+          <w:bCs/>
+          <w:u w:val="single"/>
+          <w:lang w:val="en-IN"/>
+        </w:rPr>
+      </w:pPr>
+    </w:p>
+    <w:p>
+      <w:r>
+        <w:rPr>
+          <w:b/>
+          <w:bCs/>
+          <w:u w:val="single"/>
+          <w:lang w:val="en-IN"/>
+        </w:rPr>
+        <w:t>Question 1</w:t>
+      </w:r>
+      <w:r>
+        <w:rPr>
+          <w:lang w:val="en-IN"/>
+        </w:rPr>
+        <w:t xml:space="preserve">: </w:t>
+      </w:r>
+      <w:r>
+        <w:t>What is the expected profit/loss on average from the Tiger Lottery?</w:t>
+      </w:r>
+    </w:p>
+    <w:p>
+      <w:pPr>
+        <w:jc w:val="both"/>
+        <w:rPr>
+          <w:lang w:val="en-IN"/>
+        </w:rPr>
+      </w:pPr>
+      <w:r>
+        <w:rPr>
+          <w:b/>
+          <w:bCs/>
+        </w:rPr>
+        <w:t>Answer:</w:t>
+      </w:r>
+      <w:r>
+        <w:rPr>
+          <w:b/>
+          <w:bCs/>
+        </w:rPr>
+        <w:t xml:space="preserve"> </w:t>
+      </w:r>
+      <w:r>
+        <w:rPr>
+          <w:lang w:val="en-IN"/>
+        </w:rPr>
+        <w:t>If you win, you get ₹60,000. But you also spent ₹5,000. So net profit on winning is ₹55,000. Similarly, in case you lose, it'll cost you just ₹5,000 which was your ticket price. Therefore,</w:t>
+      </w:r>
+    </w:p>
+    <w:p>
+      <w:pPr>
+        <w:jc w:val="both"/>
+        <w:rPr>
+          <w:lang w:val="en-IN"/>
+        </w:rPr>
+      </w:pPr>
+      <w:r>
+        <w:rPr>
+          <w:lang w:val="en-IN"/>
+        </w:rPr>
+        <w:t>1. X = {+55000, -5000}</w:t>
+      </w:r>
+    </w:p>
+    <w:p>
+      <w:pPr>
+        <w:jc w:val="both"/>
+        <w:rPr>
+          <w:lang w:val="en-IN"/>
+        </w:rPr>
+      </w:pPr>
+      <w:r>
+        <w:rPr>
+          <w:lang w:val="en-IN"/>
+        </w:rPr>
+        <w:t>2. P(X) = {1/20, 19/20}</w:t>
+      </w:r>
+    </w:p>
+    <w:p>
+      <w:pPr>
+        <w:jc w:val="both"/>
+        <w:rPr>
+          <w:lang w:val="en-IN"/>
+        </w:rPr>
+      </w:pPr>
+      <w:r>
+        <w:rPr>
+          <w:lang w:val="en-IN"/>
+        </w:rPr>
+        <w:t>Using above terms, E[X] = -2000</w:t>
+      </w:r>
+    </w:p>
+    <w:p>
+      <w:r>
+        <w:rPr>
+          <w:b/>
+          <w:bCs/>
+          <w:u w:val="single"/>
+        </w:rPr>
+        <w:t>Question 2</w:t>
+      </w:r>
+      <w:r>
+        <w:t xml:space="preserve">: </w:t>
+      </w:r>
+      <w:r>
+        <w:t>What is the expected profit/loss on average from society's lottery?</w:t>
+      </w:r>
+    </w:p>
+    <w:p>
+      <w:pPr>
+        <w:rPr>
+          <w:lang w:val="en-IN"/>
+        </w:rPr>
+      </w:pPr>
+      <w:r>
+        <w:rPr>
+          <w:lang w:val="en-IN"/>
+        </w:rPr>
+        <w:t xml:space="preserve">The net profit on winning </w:t>
+      </w:r>
+      <w:r>
+        <w:rPr>
+          <w:lang w:val="en-IN"/>
+        </w:rPr>
+        <w:t>is</w:t>
+      </w:r>
+      <w:r>
+        <w:rPr>
+          <w:lang w:val="en-IN"/>
+        </w:rPr>
+        <w:t>:</w:t>
+      </w:r>
+    </w:p>
+    <w:p>
+      <w:pPr>
+        <w:rPr>
+          <w:lang w:val="en-IN"/>
+        </w:rPr>
+      </w:pPr>
+      <w:r>
+        <w:rPr>
+          <w:lang w:val="en-IN"/>
+        </w:rPr>
+        <w:t>-4000+25000+4000 = ₹</w:t>
+      </w:r>
+      <w:r>
+        <w:rPr>
+          <w:lang w:val="en-IN"/>
+        </w:rPr>
+        <w:t>25000</w:t>
+      </w:r>
+      <w:r>
+        <w:rPr>
+          <w:lang w:val="en-IN"/>
+        </w:rPr>
+        <w:t>. If</w:t>
+      </w:r>
+      <w:r>
+        <w:rPr>
+          <w:lang w:val="en-IN"/>
+        </w:rPr>
+        <w:t xml:space="preserve"> you lose, it'll cost </w:t>
+      </w:r>
+      <w:r>
+        <w:rPr>
+          <w:lang w:val="en-IN"/>
+        </w:rPr>
+        <w:t>you =</w:t>
+      </w:r>
+      <w:r>
+        <w:rPr>
+          <w:lang w:val="en-IN"/>
+        </w:rPr>
+        <w:t xml:space="preserve"> -4000+0 </w:t>
+      </w:r>
+      <w:proofErr w:type="gramStart"/>
+      <w:r>
+        <w:rPr>
+          <w:lang w:val="en-IN"/>
+        </w:rPr>
+        <w:t>=  -</w:t>
+      </w:r>
+      <w:proofErr w:type="gramEnd"/>
+      <w:r>
+        <w:rPr>
+          <w:lang w:val="en-IN"/>
+        </w:rPr>
+        <w:t>₹4000</w:t>
+      </w:r>
+    </w:p>
+    <w:p>
+      <w:pPr>
+        <w:rPr>
+          <w:lang w:val="en-IN"/>
+        </w:rPr>
+      </w:pPr>
+      <w:r>
+        <w:rPr>
+          <w:lang w:val="en-IN"/>
+        </w:rPr>
+        <w:t>Let's define the X:</w:t>
+      </w:r>
+    </w:p>
+    <w:p>
+      <w:pPr>
+        <w:rPr>
+          <w:lang w:val="en-IN"/>
+        </w:rPr>
+      </w:pPr>
+      <w:r>
+        <w:rPr>
+          <w:lang w:val="en-IN"/>
+        </w:rPr>
+        <w:t>1. X = {+25000, -4000}</w:t>
+      </w:r>
+    </w:p>
+    <w:p>
+      <w:pPr>
+        <w:rPr>
+          <w:lang w:val="en-IN"/>
+        </w:rPr>
+      </w:pPr>
+      <w:r>
+        <w:rPr>
+          <w:lang w:val="en-IN"/>
+        </w:rPr>
+        <w:t>2. P(X) = {0.3, 0.7}</w:t>
+      </w:r>
+    </w:p>
+    <w:p>
+      <w:pPr>
+        <w:rPr>
+          <w:lang w:val="en-IN"/>
+        </w:rPr>
+      </w:pPr>
+      <w:r>
+        <w:rPr>
+          <w:lang w:val="en-IN"/>
+        </w:rPr>
+        <w:t>3. E[X] = 25000(0.3) + (-</w:t>
+      </w:r>
+      <w:r>
+        <w:rPr>
+          <w:lang w:val="en-IN"/>
+        </w:rPr>
+        <w:t>4000) (</w:t>
+      </w:r>
+      <w:r>
+        <w:rPr>
+          <w:lang w:val="en-IN"/>
+        </w:rPr>
+        <w:t>0.7) = +4700</w:t>
+      </w:r>
+    </w:p>
+    <w:p/>
+    <w:p>
+      <w:pPr>
+        <w:pStyle w:val="Heading2"/>
+        <w:spacing w:after="100"/>
+        <w:rPr>
+          <w:color w:val="000000" w:themeColor="text1"/>
+          <w:u w:val="single"/>
+        </w:rPr>
+      </w:pPr>
+      <w:r>
+        <w:rPr>
+          <w:color w:val="000000" w:themeColor="text1"/>
+          <w:u w:val="single"/>
+        </w:rPr>
+        <w:t>Comprehension 3:</w:t>
+      </w:r>
+    </w:p>
+    <w:p>
+      <w:pPr>
+        <w:jc w:val="both"/>
+        <w:rPr>
+          <w:lang w:val="en-IN"/>
+        </w:rPr>
+      </w:pPr>
+      <w:r>
+        <w:rPr>
+          <w:lang w:val="en-IN"/>
+        </w:rPr>
+        <w:t>The </w:t>
+      </w:r>
+      <w:r>
+        <w:rPr>
+          <w:b/>
+          <w:bCs/>
+          <w:lang w:val="en-IN"/>
+        </w:rPr>
+        <w:t>normal distribution</w:t>
+      </w:r>
+      <w:r>
+        <w:rPr>
+          <w:lang w:val="en-IN"/>
+        </w:rPr>
+        <w:t>, aka the </w:t>
+      </w:r>
+      <w:r>
+        <w:rPr>
+          <w:b/>
+          <w:bCs/>
+          <w:lang w:val="en-IN"/>
+        </w:rPr>
+        <w:t>Gaussian distribution</w:t>
+      </w:r>
+      <w:r>
+        <w:rPr>
+          <w:lang w:val="en-IN"/>
+        </w:rPr>
+        <w:t>, was discovered by </w:t>
+      </w:r>
+      <w:r>
+        <w:rPr>
+          <w:b/>
+          <w:bCs/>
+          <w:lang w:val="en-IN"/>
+        </w:rPr>
+        <w:t>Carl Friedrich Gauss</w:t>
+      </w:r>
+      <w:r>
+        <w:rPr>
+          <w:lang w:val="en-IN"/>
+        </w:rPr>
+        <w:t> in 1809. Gauss was trying to create a probability distribution for </w:t>
+      </w:r>
+      <w:r>
+        <w:rPr>
+          <w:b/>
+          <w:bCs/>
+          <w:lang w:val="en-IN"/>
+        </w:rPr>
+        <w:t>astronomical errors</w:t>
+      </w:r>
+      <w:r>
+        <w:rPr>
+          <w:lang w:val="en-IN"/>
+        </w:rPr>
+        <w:t>. Astronomical errors are the errors that were made by astronomers while observing phenomena such as distances in space.</w:t>
+      </w:r>
+    </w:p>
+    <w:p>
+      <w:pPr>
+        <w:jc w:val="both"/>
+        <w:rPr>
+          <w:lang w:val="en-IN"/>
+        </w:rPr>
+      </w:pPr>
+      <w:r>
+        <w:rPr>
+          <w:lang w:val="en-IN"/>
+        </w:rPr>
+        <w:br/>
+        <w:t>For example, Gauss found that an astronomer trying to estimate the distance between Earth and Uranus always makes an error. This </w:t>
+      </w:r>
+      <w:r>
+        <w:rPr>
+          <w:b/>
+          <w:bCs/>
+          <w:lang w:val="en-IN"/>
+        </w:rPr>
+        <w:t>error</w:t>
+      </w:r>
+      <w:r>
+        <w:rPr>
+          <w:lang w:val="en-IN"/>
+        </w:rPr>
+        <w:t> is </w:t>
+      </w:r>
+      <w:r>
+        <w:rPr>
+          <w:b/>
+          <w:bCs/>
+          <w:lang w:val="en-IN"/>
+        </w:rPr>
+        <w:t>normally distributed</w:t>
+      </w:r>
+      <w:r>
+        <w:rPr>
+          <w:lang w:val="en-IN"/>
+        </w:rPr>
+        <w:t>, with </w:t>
+      </w:r>
+      <w:r>
+        <w:rPr>
+          <w:b/>
+          <w:bCs/>
+          <w:lang w:val="en-IN"/>
+        </w:rPr>
+        <w:t>µ = 0 km</w:t>
+      </w:r>
+      <w:r>
+        <w:rPr>
+          <w:lang w:val="en-IN"/>
+        </w:rPr>
+        <w:t> and </w:t>
+      </w:r>
+      <w:r>
+        <w:rPr>
+          <w:b/>
+          <w:bCs/>
+          <w:lang w:val="en-IN"/>
+        </w:rPr>
+        <w:t>σ = 1,000 km</w:t>
+      </w:r>
+      <w:r>
+        <w:rPr>
+          <w:lang w:val="en-IN"/>
+        </w:rPr>
+        <w:t>.</w:t>
+      </w:r>
+    </w:p>
+    <w:p>
+      <w:pPr>
+        <w:jc w:val="both"/>
+      </w:pPr>
+      <w:r>
+        <w:rPr>
+          <w:b/>
+          <w:bCs/>
+          <w:u w:val="single"/>
+        </w:rPr>
+        <w:t>Question 1</w:t>
+      </w:r>
+      <w:r>
+        <w:t xml:space="preserve">: </w:t>
+      </w:r>
+      <w:r>
+        <w:t>Based on the information above, what is the probability of the astronomer overestimating the distance by 2,330 km or more?</w:t>
+      </w:r>
+    </w:p>
+    <w:p>
+      <w:pPr>
+        <w:jc w:val="both"/>
+      </w:pPr>
+      <w:r>
+        <w:rPr>
+          <w:b/>
+          <w:bCs/>
+          <w:u w:val="single"/>
+        </w:rPr>
+        <w:t>Answer</w:t>
+      </w:r>
+      <w:r>
+        <w:t xml:space="preserve">: </w:t>
+      </w:r>
+      <w:r>
+        <w:t xml:space="preserve">Let’s define X as the astronomical error, which is normally distributed with mean 0 km and standard deviation 1,000 km. Now, you have to find the probability that X &gt; 2330, </w:t>
+      </w:r>
+      <w:proofErr w:type="gramStart"/>
+      <w:r>
+        <w:t>i.e.</w:t>
+      </w:r>
+      <w:proofErr w:type="gramEnd"/>
+      <w:r>
+        <w:t xml:space="preserve"> P(X&gt;2330). Converting this to Z, it becomes P(Z&gt;2.33). Since P(Z&lt;=2.33) + P(Z&gt;2.33) = 1, P(Z&gt;2.33) = 1 - P(Z&lt;2.33) = 1 - 0.9901 = 0.0099 or 0.99%, which is approximately 1%.</w:t>
+      </w:r>
+    </w:p>
+    <w:p>
+      <w:pPr>
+        <w:jc w:val="both"/>
+      </w:pPr>
+      <w:r>
+        <w:rPr>
+          <w:b/>
+          <w:bCs/>
+          <w:u w:val="single"/>
+        </w:rPr>
+        <w:t>Question 2</w:t>
+      </w:r>
+      <w:r>
+        <w:t xml:space="preserve">: </w:t>
+      </w:r>
+      <w:r>
+        <w:t>Hence, what is the probability that the astronomer under- or over-estimates the distance by less than 500 km?</w:t>
+      </w:r>
+    </w:p>
+    <w:p>
+      <w:pPr>
+        <w:jc w:val="both"/>
+      </w:pPr>
+      <w:r>
+        <w:rPr>
+          <w:b/>
+          <w:bCs/>
+          <w:u w:val="single"/>
+        </w:rPr>
+        <w:t>Answer</w:t>
+      </w:r>
+      <w:r>
+        <w:t xml:space="preserve">: </w:t>
+      </w:r>
+      <w:r>
+        <w:t xml:space="preserve">Let’s define X as the astronomical error, which is normally distributed with mean 0 km and standard deviation 1,000 km. Now, you have to find the probability that -500 &lt; X &lt; 500, </w:t>
+      </w:r>
+      <w:proofErr w:type="gramStart"/>
+      <w:r>
+        <w:t>i.e.</w:t>
+      </w:r>
+      <w:proofErr w:type="gramEnd"/>
+      <w:r>
+        <w:t xml:space="preserve"> P(-500 &lt; X &lt; 500). Converting this to Z, it becomes P(-0.5 &lt; Z &lt; 0.5) = P(Z &lt; 0.5) - P(Z &lt; -0.5) = 0.6915 - 0.3085 = 0.3830, or 38.30%.</w:t>
+      </w:r>
+    </w:p>
+    <w:p>
+      <w:r>
+        <w:br w:type="page"/>
+      </w:r>
+    </w:p>
+    <w:p>
+      <w:pPr>
+        <w:pStyle w:val="Heading2"/>
+        <w:spacing w:after="100"/>
+        <w:rPr>
+          <w:color w:val="000000" w:themeColor="text1"/>
+        </w:rPr>
+      </w:pPr>
+      <w:r>
+        <w:rPr>
+          <w:color w:val="000000" w:themeColor="text1"/>
+        </w:rPr>
+        <w:lastRenderedPageBreak/>
+        <w:t>Comprehension 4:</w:t>
+      </w:r>
+    </w:p>
+    <w:p>
+      <w:pPr>
+        <w:jc w:val="both"/>
+      </w:pPr>
+      <w:r>
+        <w:t>In the light of the heavy rains and the consequent floods in Kerala, the state government decided to find out how probable these types of rainfalls are during the month of August so that they can redesign the current state infrastructure and prepare themselves for such future events.</w:t>
+      </w:r>
+    </w:p>
+    <w:p>
+      <w:pPr>
+        <w:jc w:val="both"/>
+      </w:pPr>
+      <w:r>
+        <w:t>From historical data, it was found that the average rainfall received by Kerala in the month of August was  1600 mm with a standard deviation of 400 mm. Assuming that the rainfall data follows a normal distribution, answer the following questions.</w:t>
+      </w:r>
+    </w:p>
+    <w:p>
+      <w:pPr>
+        <w:jc w:val="both"/>
+      </w:pPr>
+      <w:r>
+        <w:rPr>
+          <w:b/>
+          <w:bCs/>
+          <w:u w:val="single"/>
+        </w:rPr>
+        <w:t>Question 1:</w:t>
+      </w:r>
+      <w:r>
+        <w:t xml:space="preserve"> </w:t>
+      </w:r>
+      <w:r>
+        <w:t>It was calculated that the floods were caused by a rainfall of 2200 mm. From the given information, what would be the probability that the state receives more than 2200 mm of rainfall in this period?</w:t>
+      </w:r>
+    </w:p>
+    <w:p>
+      <w:pPr>
+        <w:jc w:val="both"/>
+        <w:rPr>
+          <w:b/>
+          <w:bCs/>
+          <w:u w:val="single"/>
+        </w:rPr>
+      </w:pPr>
+      <w:r>
+        <w:rPr>
+          <w:b/>
+          <w:bCs/>
+          <w:u w:val="single"/>
+        </w:rPr>
+        <w:t>Answer</w:t>
+      </w:r>
+      <w:r>
+        <w:t xml:space="preserve">: </w:t>
+      </w:r>
+      <w:r>
+        <w:t>Let X be defined as the rainfall (measured in mm) with μ = 1600 and σ = 400. Now for the given question, we need to calculate  P(X&gt;2200). Converting it to Z we have to find P(Z&gt; (2200-1600)/400) or P(Z&gt;1.5). Now we have P(Z&gt;1.5)= 1 - P(Z&lt;=1.5).From the Z-table we have  P(X&lt;=1.5) = 0.9332. Thus P(X&gt;1.5) = 1 - 0.9332= 0.0668= 6.7%</w:t>
+      </w:r>
+      <w:r>
+        <w:t xml:space="preserve"> </w:t>
+      </w:r>
+    </w:p>
+    <w:p>
+      <w:pPr>
+        <w:jc w:val="both"/>
+      </w:pPr>
+    </w:p>
+    <w:p>
+      <w:pPr>
+        <w:jc w:val="both"/>
+      </w:pPr>
+      <w:r>
+        <w:rPr>
+          <w:b/>
+          <w:bCs/>
+          <w:u w:val="single"/>
+        </w:rPr>
+        <w:t xml:space="preserve">Question </w:t>
+      </w:r>
+      <w:r>
+        <w:rPr>
+          <w:b/>
+          <w:bCs/>
+          <w:u w:val="single"/>
+        </w:rPr>
+        <w:t>2</w:t>
+      </w:r>
+      <w:r>
+        <w:rPr>
+          <w:b/>
+          <w:bCs/>
+          <w:u w:val="single"/>
+        </w:rPr>
+        <w:t>:</w:t>
+      </w:r>
+      <w:r>
+        <w:t xml:space="preserve"> </w:t>
+      </w:r>
+      <w:r>
+        <w:t>At what cutoff rainfall value should the current infrastructure be redesigned so that there is only a 3% chance that either similar or heavier rains are observed in the future?</w:t>
+      </w:r>
+    </w:p>
+    <w:p>
+      <w:pPr>
+        <w:jc w:val="both"/>
+      </w:pPr>
+      <w:r>
+        <w:rPr>
+          <w:b/>
+          <w:bCs/>
+          <w:u w:val="single"/>
+        </w:rPr>
+        <w:t>Answer</w:t>
+      </w:r>
+      <w:r>
+        <w:t xml:space="preserve">: </w:t>
+      </w:r>
+      <w:r>
+        <w:t xml:space="preserve">Let X be defined as the rainfall and the cutoff rainfall be denoted by x. Given that μ= 1600 and σ= 400. </w:t>
+      </w:r>
+      <w:r>
+        <w:t>Thus,</w:t>
+      </w:r>
+      <w:r>
+        <w:t xml:space="preserve"> the Z-value corresponding to x would be (x-1600)/400. Let it be denoted by z. Now as per the question P(Z&gt;=z)= 0.03. This can be written as 1-P(Z&lt;z) =0.03 or P(Z&lt;z)= 0.97. Then from the tables, you get the value of z that satisfies the previous equation as 1.88. </w:t>
+      </w:r>
+      <w:r>
+        <w:t>Thus,</w:t>
+      </w:r>
+      <w:r>
+        <w:t xml:space="preserve"> you have (x-1600)/400 =1.88 or x =1600+1.88*400 = 2352</w:t>
+      </w:r>
     </w:p>
     <w:sectPr>
       <w:pgSz w:w="12240" w:h="15840"/>
@@ -2108,6 +3665,147 @@
     </w:lvl>
   </w:abstractNum>
   <w:abstractNum w:abstractNumId="1" w15:restartNumberingAfterBreak="0">
+    <w:nsid w:val="0B1E2A82"/>
+    <w:multiLevelType w:val="multilevel"/>
+    <w:tmpl w:val="6F407252"/>
+    <w:lvl w:ilvl="0">
+      <w:start w:val="1"/>
+      <w:numFmt w:val="decimal"/>
+      <w:lvlText w:val="%1."/>
+      <w:lvlJc w:val="left"/>
+      <w:pPr>
+        <w:tabs>
+          <w:tab w:val="num" w:pos="360"/>
+        </w:tabs>
+        <w:ind w:left="360" w:hanging="360"/>
+      </w:pPr>
+      <w:rPr>
+        <w:rFonts w:hint="default"/>
+      </w:rPr>
+    </w:lvl>
+    <w:lvl w:ilvl="1">
+      <w:start w:val="1"/>
+      <w:numFmt w:val="bullet"/>
+      <w:lvlText w:val=""/>
+      <w:lvlJc w:val="left"/>
+      <w:pPr>
+        <w:tabs>
+          <w:tab w:val="num" w:pos="1080"/>
+        </w:tabs>
+        <w:ind w:left="1080" w:hanging="360"/>
+      </w:pPr>
+      <w:rPr>
+        <w:rFonts w:ascii="Symbol" w:hAnsi="Symbol" w:hint="default"/>
+        <w:sz w:val="20"/>
+      </w:rPr>
+    </w:lvl>
+    <w:lvl w:ilvl="2">
+      <w:start w:val="1"/>
+      <w:numFmt w:val="decimal"/>
+      <w:lvlText w:val="%3."/>
+      <w:lvlJc w:val="left"/>
+      <w:pPr>
+        <w:tabs>
+          <w:tab w:val="num" w:pos="1800"/>
+        </w:tabs>
+        <w:ind w:left="1800" w:hanging="360"/>
+      </w:pPr>
+      <w:rPr>
+        <w:rFonts w:hint="default"/>
+      </w:rPr>
+    </w:lvl>
+    <w:lvl w:ilvl="3">
+      <w:start w:val="1"/>
+      <w:numFmt w:val="decimal"/>
+      <w:lvlText w:val="%4."/>
+      <w:lvlJc w:val="left"/>
+      <w:pPr>
+        <w:tabs>
+          <w:tab w:val="num" w:pos="2520"/>
+        </w:tabs>
+        <w:ind w:left="2520" w:hanging="360"/>
+      </w:pPr>
+      <w:rPr>
+        <w:rFonts w:hint="default"/>
+      </w:rPr>
+    </w:lvl>
+    <w:lvl w:ilvl="4">
+      <w:start w:val="1"/>
+      <w:numFmt w:val="decimal"/>
+      <w:lvlText w:val="%5."/>
+      <w:lvlJc w:val="left"/>
+      <w:pPr>
+        <w:tabs>
+          <w:tab w:val="num" w:pos="3240"/>
+        </w:tabs>
+        <w:ind w:left="3240" w:hanging="360"/>
+      </w:pPr>
+      <w:rPr>
+        <w:rFonts w:hint="default"/>
+      </w:rPr>
+    </w:lvl>
+    <w:lvl w:ilvl="5">
+      <w:start w:val="1"/>
+      <w:numFmt w:val="decimal"/>
+      <w:lvlText w:val="%6."/>
+      <w:lvlJc w:val="left"/>
+      <w:pPr>
+        <w:tabs>
+          <w:tab w:val="num" w:pos="3960"/>
+        </w:tabs>
+        <w:ind w:left="3960" w:hanging="360"/>
+      </w:pPr>
+      <w:rPr>
+        <w:rFonts w:hint="default"/>
+      </w:rPr>
+    </w:lvl>
+    <w:lvl w:ilvl="6">
+      <w:start w:val="1"/>
+      <w:numFmt w:val="decimal"/>
+      <w:lvlText w:val="%7."/>
+      <w:lvlJc w:val="left"/>
+      <w:pPr>
+        <w:tabs>
+          <w:tab w:val="num" w:pos="4680"/>
+        </w:tabs>
+        <w:ind w:left="4680" w:hanging="360"/>
+      </w:pPr>
+      <w:rPr>
+        <w:rFonts w:hint="default"/>
+      </w:rPr>
+    </w:lvl>
+    <w:lvl w:ilvl="7">
+      <w:start w:val="1"/>
+      <w:numFmt w:val="decimal"/>
+      <w:lvlText w:val="%8."/>
+      <w:lvlJc w:val="left"/>
+      <w:pPr>
+        <w:tabs>
+          <w:tab w:val="num" w:pos="5400"/>
+        </w:tabs>
+        <w:ind w:left="5400" w:hanging="360"/>
+      </w:pPr>
+      <w:rPr>
+        <w:rFonts w:hint="default"/>
+      </w:rPr>
+    </w:lvl>
+    <w:lvl w:ilvl="8">
+      <w:start w:val="1"/>
+      <w:numFmt w:val="decimal"/>
+      <w:lvlText w:val="%9."/>
+      <w:lvlJc w:val="left"/>
+      <w:pPr>
+        <w:tabs>
+          <w:tab w:val="num" w:pos="6120"/>
+        </w:tabs>
+        <w:ind w:left="6120" w:hanging="360"/>
+      </w:pPr>
+      <w:rPr>
+        <w:rFonts w:hint="default"/>
+      </w:rPr>
+    </w:lvl>
+  </w:abstractNum>
+  <w:abstractNum w:abstractNumId="2" w15:restartNumberingAfterBreak="0">
     <w:nsid w:val="1CE6628E"/>
     <w:multiLevelType w:val="multilevel"/>
     <w:tmpl w:val="F9605D94"/>
@@ -2247,7 +3945,7 @@
       </w:rPr>
     </w:lvl>
   </w:abstractNum>
-  <w:abstractNum w:abstractNumId="2" w15:restartNumberingAfterBreak="0">
+  <w:abstractNum w:abstractNumId="3" w15:restartNumberingAfterBreak="0">
     <w:nsid w:val="38D0536D"/>
     <w:multiLevelType w:val="multilevel"/>
     <w:tmpl w:val="7FAC7EDC"/>
@@ -2364,7 +4062,148 @@
       </w:pPr>
     </w:lvl>
   </w:abstractNum>
-  <w:abstractNum w:abstractNumId="3" w15:restartNumberingAfterBreak="0">
+  <w:abstractNum w:abstractNumId="4" w15:restartNumberingAfterBreak="0">
+    <w:nsid w:val="3D3254C5"/>
+    <w:multiLevelType w:val="multilevel"/>
+    <w:tmpl w:val="1A965AE6"/>
+    <w:lvl w:ilvl="0">
+      <w:start w:val="3"/>
+      <w:numFmt w:val="decimal"/>
+      <w:lvlText w:val="%1."/>
+      <w:lvlJc w:val="left"/>
+      <w:pPr>
+        <w:tabs>
+          <w:tab w:val="num" w:pos="360"/>
+        </w:tabs>
+        <w:ind w:left="360" w:hanging="360"/>
+      </w:pPr>
+      <w:rPr>
+        <w:rFonts w:hint="default"/>
+      </w:rPr>
+    </w:lvl>
+    <w:lvl w:ilvl="1">
+      <w:start w:val="1"/>
+      <w:numFmt w:val="bullet"/>
+      <w:lvlText w:val=""/>
+      <w:lvlJc w:val="left"/>
+      <w:pPr>
+        <w:tabs>
+          <w:tab w:val="num" w:pos="1080"/>
+        </w:tabs>
+        <w:ind w:left="1080" w:hanging="360"/>
+      </w:pPr>
+      <w:rPr>
+        <w:rFonts w:ascii="Symbol" w:hAnsi="Symbol" w:hint="default"/>
+        <w:sz w:val="20"/>
+      </w:rPr>
+    </w:lvl>
+    <w:lvl w:ilvl="2">
+      <w:start w:val="1"/>
+      <w:numFmt w:val="decimal"/>
+      <w:lvlText w:val="%3."/>
+      <w:lvlJc w:val="left"/>
+      <w:pPr>
+        <w:tabs>
+          <w:tab w:val="num" w:pos="1800"/>
+        </w:tabs>
+        <w:ind w:left="1800" w:hanging="360"/>
+      </w:pPr>
+      <w:rPr>
+        <w:rFonts w:hint="default"/>
+      </w:rPr>
+    </w:lvl>
+    <w:lvl w:ilvl="3">
+      <w:start w:val="1"/>
+      <w:numFmt w:val="decimal"/>
+      <w:lvlText w:val="%4."/>
+      <w:lvlJc w:val="left"/>
+      <w:pPr>
+        <w:tabs>
+          <w:tab w:val="num" w:pos="2520"/>
+        </w:tabs>
+        <w:ind w:left="2520" w:hanging="360"/>
+      </w:pPr>
+      <w:rPr>
+        <w:rFonts w:hint="default"/>
+      </w:rPr>
+    </w:lvl>
+    <w:lvl w:ilvl="4">
+      <w:start w:val="1"/>
+      <w:numFmt w:val="decimal"/>
+      <w:lvlText w:val="%5."/>
+      <w:lvlJc w:val="left"/>
+      <w:pPr>
+        <w:tabs>
+          <w:tab w:val="num" w:pos="3240"/>
+        </w:tabs>
+        <w:ind w:left="3240" w:hanging="360"/>
+      </w:pPr>
+      <w:rPr>
+        <w:rFonts w:hint="default"/>
+      </w:rPr>
+    </w:lvl>
+    <w:lvl w:ilvl="5">
+      <w:start w:val="1"/>
+      <w:numFmt w:val="decimal"/>
+      <w:lvlText w:val="%6."/>
+      <w:lvlJc w:val="left"/>
+      <w:pPr>
+        <w:tabs>
+          <w:tab w:val="num" w:pos="3960"/>
+        </w:tabs>
+        <w:ind w:left="3960" w:hanging="360"/>
+      </w:pPr>
+      <w:rPr>
+        <w:rFonts w:hint="default"/>
+      </w:rPr>
+    </w:lvl>
+    <w:lvl w:ilvl="6">
+      <w:start w:val="1"/>
+      <w:numFmt w:val="decimal"/>
+      <w:lvlText w:val="%7."/>
+      <w:lvlJc w:val="left"/>
+      <w:pPr>
+        <w:tabs>
+          <w:tab w:val="num" w:pos="4680"/>
+        </w:tabs>
+        <w:ind w:left="4680" w:hanging="360"/>
+      </w:pPr>
+      <w:rPr>
+        <w:rFonts w:hint="default"/>
+      </w:rPr>
+    </w:lvl>
+    <w:lvl w:ilvl="7">
+      <w:start w:val="1"/>
+      <w:numFmt w:val="decimal"/>
+      <w:lvlText w:val="%8."/>
+      <w:lvlJc w:val="left"/>
+      <w:pPr>
+        <w:tabs>
+          <w:tab w:val="num" w:pos="5400"/>
+        </w:tabs>
+        <w:ind w:left="5400" w:hanging="360"/>
+      </w:pPr>
+      <w:rPr>
+        <w:rFonts w:hint="default"/>
+      </w:rPr>
+    </w:lvl>
+    <w:lvl w:ilvl="8">
+      <w:start w:val="1"/>
+      <w:numFmt w:val="decimal"/>
+      <w:lvlText w:val="%9."/>
+      <w:lvlJc w:val="left"/>
+      <w:pPr>
+        <w:tabs>
+          <w:tab w:val="num" w:pos="6120"/>
+        </w:tabs>
+        <w:ind w:left="6120" w:hanging="360"/>
+      </w:pPr>
+      <w:rPr>
+        <w:rFonts w:hint="default"/>
+      </w:rPr>
+    </w:lvl>
+  </w:abstractNum>
+  <w:abstractNum w:abstractNumId="5" w15:restartNumberingAfterBreak="0">
     <w:nsid w:val="43DA356A"/>
     <w:multiLevelType w:val="multilevel"/>
     <w:tmpl w:val="683C6408"/>
@@ -2504,7 +4343,147 @@
       </w:rPr>
     </w:lvl>
   </w:abstractNum>
-  <w:abstractNum w:abstractNumId="4" w15:restartNumberingAfterBreak="0">
+  <w:abstractNum w:abstractNumId="6" w15:restartNumberingAfterBreak="0">
+    <w:nsid w:val="5E164372"/>
+    <w:multiLevelType w:val="multilevel"/>
+    <w:tmpl w:val="DB829B7C"/>
+    <w:lvl w:ilvl="0">
+      <w:numFmt w:val="decimal"/>
+      <w:lvlText w:val="%1."/>
+      <w:lvlJc w:val="left"/>
+      <w:pPr>
+        <w:tabs>
+          <w:tab w:val="num" w:pos="720"/>
+        </w:tabs>
+        <w:ind w:left="720" w:hanging="360"/>
+      </w:pPr>
+      <w:rPr>
+        <w:rFonts w:hint="default"/>
+      </w:rPr>
+    </w:lvl>
+    <w:lvl w:ilvl="1">
+      <w:start w:val="1"/>
+      <w:numFmt w:val="bullet"/>
+      <w:lvlText w:val=""/>
+      <w:lvlJc w:val="left"/>
+      <w:pPr>
+        <w:tabs>
+          <w:tab w:val="num" w:pos="1440"/>
+        </w:tabs>
+        <w:ind w:left="1440" w:hanging="360"/>
+      </w:pPr>
+      <w:rPr>
+        <w:rFonts w:ascii="Symbol" w:hAnsi="Symbol" w:hint="default"/>
+        <w:sz w:val="20"/>
+      </w:rPr>
+    </w:lvl>
+    <w:lvl w:ilvl="2">
+      <w:start w:val="1"/>
+      <w:numFmt w:val="decimal"/>
+      <w:lvlText w:val="%3."/>
+      <w:lvlJc w:val="left"/>
+      <w:pPr>
+        <w:tabs>
+          <w:tab w:val="num" w:pos="2160"/>
+        </w:tabs>
+        <w:ind w:left="2160" w:hanging="360"/>
+      </w:pPr>
+      <w:rPr>
+        <w:rFonts w:hint="default"/>
+      </w:rPr>
+    </w:lvl>
+    <w:lvl w:ilvl="3">
+      <w:start w:val="1"/>
+      <w:numFmt w:val="decimal"/>
+      <w:lvlText w:val="%4."/>
+      <w:lvlJc w:val="left"/>
+      <w:pPr>
+        <w:tabs>
+          <w:tab w:val="num" w:pos="2880"/>
+        </w:tabs>
+        <w:ind w:left="2880" w:hanging="360"/>
+      </w:pPr>
+      <w:rPr>
+        <w:rFonts w:hint="default"/>
+      </w:rPr>
+    </w:lvl>
+    <w:lvl w:ilvl="4">
+      <w:start w:val="1"/>
+      <w:numFmt w:val="decimal"/>
+      <w:lvlText w:val="%5."/>
+      <w:lvlJc w:val="left"/>
+      <w:pPr>
+        <w:tabs>
+          <w:tab w:val="num" w:pos="3600"/>
+        </w:tabs>
+        <w:ind w:left="3600" w:hanging="360"/>
+      </w:pPr>
+      <w:rPr>
+        <w:rFonts w:hint="default"/>
+      </w:rPr>
+    </w:lvl>
+    <w:lvl w:ilvl="5">
+      <w:start w:val="1"/>
+      <w:numFmt w:val="decimal"/>
+      <w:lvlText w:val="%6."/>
+      <w:lvlJc w:val="left"/>
+      <w:pPr>
+        <w:tabs>
+          <w:tab w:val="num" w:pos="4320"/>
+        </w:tabs>
+        <w:ind w:left="4320" w:hanging="360"/>
+      </w:pPr>
+      <w:rPr>
+        <w:rFonts w:hint="default"/>
+      </w:rPr>
+    </w:lvl>
+    <w:lvl w:ilvl="6">
+      <w:start w:val="1"/>
+      <w:numFmt w:val="decimal"/>
+      <w:lvlText w:val="%7."/>
+      <w:lvlJc w:val="left"/>
+      <w:pPr>
+        <w:tabs>
+          <w:tab w:val="num" w:pos="5040"/>
+        </w:tabs>
+        <w:ind w:left="5040" w:hanging="360"/>
+      </w:pPr>
+      <w:rPr>
+        <w:rFonts w:hint="default"/>
+      </w:rPr>
+    </w:lvl>
+    <w:lvl w:ilvl="7">
+      <w:start w:val="1"/>
+      <w:numFmt w:val="decimal"/>
+      <w:lvlText w:val="%8."/>
+      <w:lvlJc w:val="left"/>
+      <w:pPr>
+        <w:tabs>
+          <w:tab w:val="num" w:pos="5760"/>
+        </w:tabs>
+        <w:ind w:left="5760" w:hanging="360"/>
+      </w:pPr>
+      <w:rPr>
+        <w:rFonts w:hint="default"/>
+      </w:rPr>
+    </w:lvl>
+    <w:lvl w:ilvl="8">
+      <w:start w:val="1"/>
+      <w:numFmt w:val="decimal"/>
+      <w:lvlText w:val="%9."/>
+      <w:lvlJc w:val="left"/>
+      <w:pPr>
+        <w:tabs>
+          <w:tab w:val="num" w:pos="6480"/>
+        </w:tabs>
+        <w:ind w:left="6480" w:hanging="360"/>
+      </w:pPr>
+      <w:rPr>
+        <w:rFonts w:hint="default"/>
+      </w:rPr>
+    </w:lvl>
+  </w:abstractNum>
+  <w:abstractNum w:abstractNumId="7" w15:restartNumberingAfterBreak="0">
     <w:nsid w:val="60DC2542"/>
     <w:multiLevelType w:val="hybridMultilevel"/>
     <w:tmpl w:val="32288324"/>
@@ -2593,7 +4572,7 @@
       </w:pPr>
     </w:lvl>
   </w:abstractNum>
-  <w:abstractNum w:abstractNumId="5" w15:restartNumberingAfterBreak="0">
+  <w:abstractNum w:abstractNumId="8" w15:restartNumberingAfterBreak="0">
     <w:nsid w:val="635B5D45"/>
     <w:multiLevelType w:val="hybridMultilevel"/>
     <w:tmpl w:val="FD0668D4"/>
@@ -2682,7 +4661,152 @@
       </w:pPr>
     </w:lvl>
   </w:abstractNum>
-  <w:abstractNum w:abstractNumId="6" w15:restartNumberingAfterBreak="0">
+  <w:abstractNum w:abstractNumId="9" w15:restartNumberingAfterBreak="0">
+    <w:nsid w:val="69052549"/>
+    <w:multiLevelType w:val="multilevel"/>
+    <w:tmpl w:val="D6DE8476"/>
+    <w:lvl w:ilvl="0">
+      <w:start w:val="1"/>
+      <w:numFmt w:val="bullet"/>
+      <w:lvlText w:val=""/>
+      <w:lvlJc w:val="left"/>
+      <w:pPr>
+        <w:tabs>
+          <w:tab w:val="num" w:pos="720"/>
+        </w:tabs>
+        <w:ind w:left="720" w:hanging="360"/>
+      </w:pPr>
+      <w:rPr>
+        <w:rFonts w:ascii="Symbol" w:hAnsi="Symbol" w:hint="default"/>
+        <w:sz w:val="20"/>
+      </w:rPr>
+    </w:lvl>
+    <w:lvl w:ilvl="1">
+      <w:start w:val="1"/>
+      <w:numFmt w:val="bullet"/>
+      <w:lvlText w:val="-"/>
+      <w:lvlJc w:val="left"/>
+      <w:pPr>
+        <w:ind w:left="1440" w:hanging="360"/>
+      </w:pPr>
+      <w:rPr>
+        <w:rFonts w:ascii="Calibri Light" w:eastAsiaTheme="minorHAnsi" w:hAnsi="Calibri Light" w:cs="Calibri Light" w:hint="default"/>
+      </w:rPr>
+    </w:lvl>
+    <w:lvl w:ilvl="2" w:tentative="1">
+      <w:start w:val="1"/>
+      <w:numFmt w:val="bullet"/>
+      <w:lvlText w:val=""/>
+      <w:lvlJc w:val="left"/>
+      <w:pPr>
+        <w:tabs>
+          <w:tab w:val="num" w:pos="2160"/>
+        </w:tabs>
+        <w:ind w:left="2160" w:hanging="360"/>
+      </w:pPr>
+      <w:rPr>
+        <w:rFonts w:ascii="Symbol" w:hAnsi="Symbol" w:hint="default"/>
+        <w:sz w:val="20"/>
+      </w:rPr>
+    </w:lvl>
+    <w:lvl w:ilvl="3" w:tentative="1">
+      <w:start w:val="1"/>
+      <w:numFmt w:val="bullet"/>
+      <w:lvlText w:val=""/>
+      <w:lvlJc w:val="left"/>
+      <w:pPr>
+        <w:tabs>
+          <w:tab w:val="num" w:pos="2880"/>
+        </w:tabs>
+        <w:ind w:left="2880" w:hanging="360"/>
+      </w:pPr>
+      <w:rPr>
+        <w:rFonts w:ascii="Symbol" w:hAnsi="Symbol" w:hint="default"/>
+        <w:sz w:val="20"/>
+      </w:rPr>
+    </w:lvl>
+    <w:lvl w:ilvl="4" w:tentative="1">
+      <w:start w:val="1"/>
+      <w:numFmt w:val="bullet"/>
+      <w:lvlText w:val=""/>
+      <w:lvlJc w:val="left"/>
+      <w:pPr>
+        <w:tabs>
+          <w:tab w:val="num" w:pos="3600"/>
+        </w:tabs>
+        <w:ind w:left="3600" w:hanging="360"/>
+      </w:pPr>
+      <w:rPr>
+        <w:rFonts w:ascii="Symbol" w:hAnsi="Symbol" w:hint="default"/>
+        <w:sz w:val="20"/>
+      </w:rPr>
+    </w:lvl>
+    <w:lvl w:ilvl="5" w:tentative="1">
+      <w:start w:val="1"/>
+      <w:numFmt w:val="bullet"/>
+      <w:lvlText w:val=""/>
+      <w:lvlJc w:val="left"/>
+      <w:pPr>
+        <w:tabs>
+          <w:tab w:val="num" w:pos="4320"/>
+        </w:tabs>
+        <w:ind w:left="4320" w:hanging="360"/>
+      </w:pPr>
+      <w:rPr>
+        <w:rFonts w:ascii="Symbol" w:hAnsi="Symbol" w:hint="default"/>
+        <w:sz w:val="20"/>
+      </w:rPr>
+    </w:lvl>
+    <w:lvl w:ilvl="6" w:tentative="1">
+      <w:start w:val="1"/>
+      <w:numFmt w:val="bullet"/>
+      <w:lvlText w:val=""/>
+      <w:lvlJc w:val="left"/>
+      <w:pPr>
+        <w:tabs>
+          <w:tab w:val="num" w:pos="5040"/>
+        </w:tabs>
+        <w:ind w:left="5040" w:hanging="360"/>
+      </w:pPr>
+      <w:rPr>
+        <w:rFonts w:ascii="Symbol" w:hAnsi="Symbol" w:hint="default"/>
+        <w:sz w:val="20"/>
+      </w:rPr>
+    </w:lvl>
+    <w:lvl w:ilvl="7" w:tentative="1">
+      <w:start w:val="1"/>
+      <w:numFmt w:val="bullet"/>
+      <w:lvlText w:val=""/>
+      <w:lvlJc w:val="left"/>
+      <w:pPr>
+        <w:tabs>
+          <w:tab w:val="num" w:pos="5760"/>
+        </w:tabs>
+        <w:ind w:left="5760" w:hanging="360"/>
+      </w:pPr>
+      <w:rPr>
+        <w:rFonts w:ascii="Symbol" w:hAnsi="Symbol" w:hint="default"/>
+        <w:sz w:val="20"/>
+      </w:rPr>
+    </w:lvl>
+    <w:lvl w:ilvl="8" w:tentative="1">
+      <w:start w:val="1"/>
+      <w:numFmt w:val="bullet"/>
+      <w:lvlText w:val=""/>
+      <w:lvlJc w:val="left"/>
+      <w:pPr>
+        <w:tabs>
+          <w:tab w:val="num" w:pos="6480"/>
+        </w:tabs>
+        <w:ind w:left="6480" w:hanging="360"/>
+      </w:pPr>
+      <w:rPr>
+        <w:rFonts w:ascii="Symbol" w:hAnsi="Symbol" w:hint="default"/>
+        <w:sz w:val="20"/>
+      </w:rPr>
+    </w:lvl>
+  </w:abstractNum>
+  <w:abstractNum w:abstractNumId="10" w15:restartNumberingAfterBreak="0">
     <w:nsid w:val="6D2873B2"/>
     <w:multiLevelType w:val="multilevel"/>
     <w:tmpl w:val="F9605D94"/>
@@ -2795,7 +4919,7 @@
       </w:pPr>
     </w:lvl>
   </w:abstractNum>
-  <w:abstractNum w:abstractNumId="7" w15:restartNumberingAfterBreak="0">
+  <w:abstractNum w:abstractNumId="11" w15:restartNumberingAfterBreak="0">
     <w:nsid w:val="6D675AC8"/>
     <w:multiLevelType w:val="multilevel"/>
     <w:tmpl w:val="DC7E55FA"/>
@@ -2908,7 +5032,7 @@
       </w:pPr>
     </w:lvl>
   </w:abstractNum>
-  <w:abstractNum w:abstractNumId="8" w15:restartNumberingAfterBreak="0">
+  <w:abstractNum w:abstractNumId="12" w15:restartNumberingAfterBreak="0">
     <w:nsid w:val="6EF73936"/>
     <w:multiLevelType w:val="multilevel"/>
     <w:tmpl w:val="260E5906"/>
@@ -3057,7 +5181,7 @@
       </w:rPr>
     </w:lvl>
   </w:abstractNum>
-  <w:abstractNum w:abstractNumId="9" w15:restartNumberingAfterBreak="0">
+  <w:abstractNum w:abstractNumId="13" w15:restartNumberingAfterBreak="0">
     <w:nsid w:val="72306D25"/>
     <w:multiLevelType w:val="multilevel"/>
     <w:tmpl w:val="F2C06CA6"/>
@@ -3206,7 +5330,7 @@
       </w:rPr>
     </w:lvl>
   </w:abstractNum>
-  <w:abstractNum w:abstractNumId="10" w15:restartNumberingAfterBreak="0">
+  <w:abstractNum w:abstractNumId="14" w15:restartNumberingAfterBreak="0">
     <w:nsid w:val="75B90CDC"/>
     <w:multiLevelType w:val="hybridMultilevel"/>
     <w:tmpl w:val="1D964596"/>
@@ -3295,7 +5419,7 @@
       </w:pPr>
     </w:lvl>
   </w:abstractNum>
-  <w:abstractNum w:abstractNumId="11" w15:restartNumberingAfterBreak="0">
+  <w:abstractNum w:abstractNumId="15" w15:restartNumberingAfterBreak="0">
     <w:nsid w:val="77F953FF"/>
     <w:multiLevelType w:val="hybridMultilevel"/>
     <w:tmpl w:val="67361860"/>
@@ -3408,7 +5532,7 @@
       </w:rPr>
     </w:lvl>
   </w:abstractNum>
-  <w:abstractNum w:abstractNumId="12" w15:restartNumberingAfterBreak="0">
+  <w:abstractNum w:abstractNumId="16" w15:restartNumberingAfterBreak="0">
     <w:nsid w:val="7AA25F7E"/>
     <w:multiLevelType w:val="multilevel"/>
     <w:tmpl w:val="7FAC7EDC"/>
@@ -3521,44 +5645,145 @@
       </w:pPr>
     </w:lvl>
   </w:abstractNum>
+  <w:abstractNum w:abstractNumId="17" w15:restartNumberingAfterBreak="0">
+    <w:nsid w:val="7D2F3D3E"/>
+    <w:multiLevelType w:val="multilevel"/>
+    <w:tmpl w:val="4009001D"/>
+    <w:lvl w:ilvl="0">
+      <w:start w:val="1"/>
+      <w:numFmt w:val="decimal"/>
+      <w:lvlText w:val="%1)"/>
+      <w:lvlJc w:val="left"/>
+      <w:pPr>
+        <w:ind w:left="360" w:hanging="360"/>
+      </w:pPr>
+    </w:lvl>
+    <w:lvl w:ilvl="1">
+      <w:start w:val="1"/>
+      <w:numFmt w:val="lowerLetter"/>
+      <w:lvlText w:val="%2)"/>
+      <w:lvlJc w:val="left"/>
+      <w:pPr>
+        <w:ind w:left="720" w:hanging="360"/>
+      </w:pPr>
+    </w:lvl>
+    <w:lvl w:ilvl="2">
+      <w:start w:val="1"/>
+      <w:numFmt w:val="lowerRoman"/>
+      <w:lvlText w:val="%3)"/>
+      <w:lvlJc w:val="left"/>
+      <w:pPr>
+        <w:ind w:left="1080" w:hanging="360"/>
+      </w:pPr>
+    </w:lvl>
+    <w:lvl w:ilvl="3">
+      <w:start w:val="1"/>
+      <w:numFmt w:val="decimal"/>
+      <w:lvlText w:val="(%4)"/>
+      <w:lvlJc w:val="left"/>
+      <w:pPr>
+        <w:ind w:left="1440" w:hanging="360"/>
+      </w:pPr>
+    </w:lvl>
+    <w:lvl w:ilvl="4">
+      <w:start w:val="1"/>
+      <w:numFmt w:val="lowerLetter"/>
+      <w:lvlText w:val="(%5)"/>
+      <w:lvlJc w:val="left"/>
+      <w:pPr>
+        <w:ind w:left="1800" w:hanging="360"/>
+      </w:pPr>
+    </w:lvl>
+    <w:lvl w:ilvl="5">
+      <w:start w:val="1"/>
+      <w:numFmt w:val="lowerRoman"/>
+      <w:lvlText w:val="(%6)"/>
+      <w:lvlJc w:val="left"/>
+      <w:pPr>
+        <w:ind w:left="2160" w:hanging="360"/>
+      </w:pPr>
+    </w:lvl>
+    <w:lvl w:ilvl="6">
+      <w:start w:val="1"/>
+      <w:numFmt w:val="decimal"/>
+      <w:lvlText w:val="%7."/>
+      <w:lvlJc w:val="left"/>
+      <w:pPr>
+        <w:ind w:left="2520" w:hanging="360"/>
+      </w:pPr>
+    </w:lvl>
+    <w:lvl w:ilvl="7">
+      <w:start w:val="1"/>
+      <w:numFmt w:val="lowerLetter"/>
+      <w:lvlText w:val="%8."/>
+      <w:lvlJc w:val="left"/>
+      <w:pPr>
+        <w:ind w:left="2880" w:hanging="360"/>
+      </w:pPr>
+    </w:lvl>
+    <w:lvl w:ilvl="8">
+      <w:start w:val="1"/>
+      <w:numFmt w:val="lowerRoman"/>
+      <w:lvlText w:val="%9."/>
+      <w:lvlJc w:val="left"/>
+      <w:pPr>
+        <w:ind w:left="3240" w:hanging="360"/>
+      </w:pPr>
+    </w:lvl>
+  </w:abstractNum>
   <w:num w:numId="1" w16cid:durableId="709962480">
+    <w:abstractNumId w:val="15"/>
+  </w:num>
+  <w:num w:numId="2" w16cid:durableId="1371765902">
+    <w:abstractNumId w:val="7"/>
+  </w:num>
+  <w:num w:numId="3" w16cid:durableId="936444036">
+    <w:abstractNumId w:val="8"/>
+  </w:num>
+  <w:num w:numId="4" w16cid:durableId="572856745">
     <w:abstractNumId w:val="11"/>
   </w:num>
-  <w:num w:numId="2" w16cid:durableId="1371765902">
-    <w:abstractNumId w:val="4"/>
+  <w:num w:numId="5" w16cid:durableId="562373397">
+    <w:abstractNumId w:val="14"/>
   </w:num>
-  <w:num w:numId="3" w16cid:durableId="936444036">
-    <w:abstractNumId w:val="5"/>
+  <w:num w:numId="6" w16cid:durableId="1474055252">
+    <w:abstractNumId w:val="16"/>
   </w:num>
-  <w:num w:numId="4" w16cid:durableId="572856745">
-    <w:abstractNumId w:val="7"/>
+  <w:num w:numId="7" w16cid:durableId="963542665">
+    <w:abstractNumId w:val="12"/>
   </w:num>
-  <w:num w:numId="5" w16cid:durableId="562373397">
+  <w:num w:numId="8" w16cid:durableId="864944655">
+    <w:abstractNumId w:val="2"/>
+  </w:num>
+  <w:num w:numId="9" w16cid:durableId="454519271">
     <w:abstractNumId w:val="10"/>
   </w:num>
-  <w:num w:numId="6" w16cid:durableId="1474055252">
-    <w:abstractNumId w:val="12"/>
-  </w:num>
-  <w:num w:numId="7" w16cid:durableId="963542665">
-    <w:abstractNumId w:val="8"/>
-  </w:num>
-  <w:num w:numId="8" w16cid:durableId="864944655">
-    <w:abstractNumId w:val="1"/>
-  </w:num>
-  <w:num w:numId="9" w16cid:durableId="454519271">
-    <w:abstractNumId w:val="6"/>
-  </w:num>
   <w:num w:numId="10" w16cid:durableId="1773432243">
-    <w:abstractNumId w:val="9"/>
+    <w:abstractNumId w:val="13"/>
   </w:num>
   <w:num w:numId="11" w16cid:durableId="1281259659">
     <w:abstractNumId w:val="0"/>
   </w:num>
   <w:num w:numId="12" w16cid:durableId="1869415495">
+    <w:abstractNumId w:val="5"/>
+  </w:num>
+  <w:num w:numId="13" w16cid:durableId="318995407">
     <w:abstractNumId w:val="3"/>
   </w:num>
-  <w:num w:numId="13" w16cid:durableId="318995407">
-    <w:abstractNumId w:val="2"/>
+  <w:num w:numId="14" w16cid:durableId="1655143974">
+    <w:abstractNumId w:val="9"/>
+  </w:num>
+  <w:num w:numId="15" w16cid:durableId="648245287">
+    <w:abstractNumId w:val="6"/>
+  </w:num>
+  <w:num w:numId="16" w16cid:durableId="1392383248">
+    <w:abstractNumId w:val="4"/>
+  </w:num>
+  <w:num w:numId="17" w16cid:durableId="978144220">
+    <w:abstractNumId w:val="1"/>
+  </w:num>
+  <w:num w:numId="18" w16cid:durableId="1671131863">
+    <w:abstractNumId w:val="17"/>
   </w:num>
 </w:numbering>
 </file>
@@ -4071,6 +6296,19 @@
       <w:szCs w:val="26"/>
     </w:rPr>
   </w:style>
+  <w:style w:type="paragraph" w:styleId="NormalWeb">
+    <w:name w:val="Normal (Web)"/>
+    <w:basedOn w:val="Normal"/>
+    <w:uiPriority w:val="99"/>
+    <w:semiHidden/>
+    <w:unhideWhenUsed/>
+    <w:rsid w:val="00DF155C"/>
+    <w:rPr>
+      <w:rFonts w:ascii="Times New Roman" w:hAnsi="Times New Roman" w:cs="Times New Roman"/>
+      <w:sz w:val="24"/>
+      <w:szCs w:val="24"/>
+    </w:rPr>
+  </w:style>
 </w:styles>
 </file>
 

</xml_diff>